<commit_message>
relatorio final e referencias
</commit_message>
<xml_diff>
--- a/relatorio.docx
+++ b/relatorio.docx
@@ -4,7 +4,7 @@
   <w:body>
     <w:p>
       <w:pPr>
-        <w:pStyle w:val="Title"/>
+        <w:pStyle w:val="Ttulo"/>
       </w:pPr>
       <w:r>
         <w:t>Relatório</w:t>
@@ -12,7 +12,7 @@
     </w:p>
     <w:p>
       <w:pPr>
-        <w:pStyle w:val="Subtitle"/>
+        <w:pStyle w:val="Subttulo"/>
       </w:pPr>
       <w:r>
         <w:t>Trabalho Final INF2610 – Renderização em Tempo Real</w:t>
@@ -20,23 +20,15 @@
     </w:p>
     <w:p>
       <w:pPr>
-        <w:pStyle w:val="Subtitle"/>
-      </w:pPr>
-      <w:r>
-        <w:t xml:space="preserve">Aluno André </w:t>
-      </w:r>
-      <w:proofErr w:type="spellStart"/>
-      <w:r>
-        <w:t>Mazal</w:t>
-      </w:r>
-      <w:proofErr w:type="spellEnd"/>
-      <w:r>
-        <w:t xml:space="preserve"> Krauss, PUC-Rio 2019.1</w:t>
-      </w:r>
-    </w:p>
-    <w:p>
-      <w:pPr>
-        <w:pStyle w:val="Subtitle"/>
+        <w:pStyle w:val="Subttulo"/>
+      </w:pPr>
+      <w:r>
+        <w:t>Aluno André Mazal Krauss, PUC-Rio 2019.1</w:t>
+      </w:r>
+    </w:p>
+    <w:p>
+      <w:pPr>
+        <w:pStyle w:val="Subttulo"/>
       </w:pPr>
       <w:r>
         <w:t xml:space="preserve">Professor Waldemar </w:t>
@@ -49,7 +41,7 @@
     </w:p>
     <w:p>
       <w:pPr>
-        <w:pStyle w:val="Heading1"/>
+        <w:pStyle w:val="Ttulo1"/>
       </w:pPr>
       <w:r>
         <w:t>Introdução</w:t>
@@ -228,7 +220,6 @@
         <w:t xml:space="preserve"> contrário do que se deseja. Para o presente trabalho, optamos por uma representação utilizando </w:t>
       </w:r>
       <w:proofErr w:type="spellStart"/>
-      <w:proofErr w:type="gramStart"/>
       <w:r>
         <w:rPr>
           <w:i/>
@@ -241,7 +232,6 @@
         <w:t>(</w:t>
       </w:r>
       <w:proofErr w:type="spellStart"/>
-      <w:proofErr w:type="gramEnd"/>
       <w:r>
         <w:rPr>
           <w:i/>
@@ -517,7 +507,7 @@
     </w:p>
     <w:p>
       <w:pPr>
-        <w:pStyle w:val="Heading1"/>
+        <w:pStyle w:val="Ttulo1"/>
       </w:pPr>
       <w:r>
         <w:t>Organização do Projeto</w:t>
@@ -612,7 +602,7 @@
     </w:p>
     <w:p>
       <w:pPr>
-        <w:pStyle w:val="ListParagraph"/>
+        <w:pStyle w:val="PargrafodaLista"/>
         <w:numPr>
           <w:ilvl w:val="0"/>
           <w:numId w:val="1"/>
@@ -645,7 +635,7 @@
     </w:p>
     <w:p>
       <w:pPr>
-        <w:pStyle w:val="ListParagraph"/>
+        <w:pStyle w:val="PargrafodaLista"/>
         <w:numPr>
           <w:ilvl w:val="0"/>
           <w:numId w:val="1"/>
@@ -782,7 +772,7 @@
     </w:p>
     <w:p>
       <w:pPr>
-        <w:pStyle w:val="ListParagraph"/>
+        <w:pStyle w:val="PargrafodaLista"/>
         <w:numPr>
           <w:ilvl w:val="0"/>
           <w:numId w:val="1"/>
@@ -1003,7 +993,7 @@
     </w:p>
     <w:p>
       <w:pPr>
-        <w:pStyle w:val="ListParagraph"/>
+        <w:pStyle w:val="PargrafodaLista"/>
         <w:numPr>
           <w:ilvl w:val="0"/>
           <w:numId w:val="1"/>
@@ -1095,7 +1085,7 @@
     </w:p>
     <w:p>
       <w:pPr>
-        <w:pStyle w:val="Heading1"/>
+        <w:pStyle w:val="Ttulo1"/>
       </w:pPr>
       <w:r>
         <w:t xml:space="preserve">Representação por </w:t>
@@ -1158,15 +1148,7 @@
         <w:t xml:space="preserve">), que simplifique sua geometria. A caixa envolvente ideal deve ter um volume que cubra por inteiro o </w:t>
       </w:r>
       <w:r>
-        <w:t xml:space="preserve">objeto, sem cobrir muito volume em excesso; além disso, idealmente seria rápido calculá-la a partir da geometria </w:t>
-      </w:r>
-      <w:proofErr w:type="gramStart"/>
-      <w:r>
-        <w:t>e também</w:t>
-      </w:r>
-      <w:proofErr w:type="gramEnd"/>
-      <w:r>
-        <w:t xml:space="preserve"> rápido obter sua interseção contra um plano. Na </w:t>
+        <w:t xml:space="preserve">objeto, sem cobrir muito volume em excesso; além disso, idealmente seria rápido calculá-la a partir da geometria e também rápido obter sua interseção contra um plano. Na </w:t>
       </w:r>
       <w:r>
         <w:lastRenderedPageBreak/>
@@ -1208,15 +1190,7 @@
       </w:r>
       <w:proofErr w:type="spellEnd"/>
       <w:r>
-        <w:t xml:space="preserve"> de visão, </w:t>
-      </w:r>
-      <w:proofErr w:type="gramStart"/>
-      <w:r>
-        <w:t>e também</w:t>
-      </w:r>
-      <w:proofErr w:type="gramEnd"/>
-      <w:r>
-        <w:t xml:space="preserve"> para a união de duas </w:t>
+        <w:t xml:space="preserve"> de visão, e também para a união de duas </w:t>
       </w:r>
       <w:proofErr w:type="spellStart"/>
       <w:r>
@@ -1238,7 +1212,7 @@
     </w:p>
     <w:p>
       <w:pPr>
-        <w:pStyle w:val="Heading3"/>
+        <w:pStyle w:val="Ttulo3"/>
       </w:pPr>
       <w:r>
         <w:t xml:space="preserve">Determinação da AABB de um </w:t>
@@ -1280,17 +1254,12 @@
         <w:t xml:space="preserve">: a AABB é representada por dois campos </w:t>
       </w:r>
       <w:proofErr w:type="spellStart"/>
-      <w:proofErr w:type="gramStart"/>
       <w:r>
         <w:t>glm</w:t>
       </w:r>
       <w:proofErr w:type="spellEnd"/>
       <w:r>
-        <w:t>::</w:t>
-      </w:r>
-      <w:proofErr w:type="gramEnd"/>
-      <w:r>
-        <w:t xml:space="preserve">vec3, </w:t>
+        <w:t xml:space="preserve">::vec3, </w:t>
       </w:r>
       <w:proofErr w:type="spellStart"/>
       <w:r>
@@ -1311,7 +1280,7 @@
     </w:p>
     <w:p>
       <w:pPr>
-        <w:pStyle w:val="ListParagraph"/>
+        <w:pStyle w:val="PargrafodaLista"/>
         <w:numPr>
           <w:ilvl w:val="0"/>
           <w:numId w:val="2"/>
@@ -1326,19 +1295,7 @@
       </w:r>
       <w:proofErr w:type="spellEnd"/>
       <w:r>
-        <w:t xml:space="preserve"> como (MIN_VALUE, </w:t>
-      </w:r>
-      <w:r>
-        <w:t>MIN_VALUE</w:t>
-      </w:r>
-      <w:r>
-        <w:t xml:space="preserve">, </w:t>
-      </w:r>
-      <w:r>
-        <w:t>MIN_VALUE</w:t>
-      </w:r>
-      <w:r>
-        <w:t xml:space="preserve">) e </w:t>
+        <w:t xml:space="preserve"> como (MIN_VALUE, MIN_VALUE, MIN_VALUE) e </w:t>
       </w:r>
       <w:proofErr w:type="spellStart"/>
       <w:r>
@@ -1351,7 +1308,7 @@
     </w:p>
     <w:p>
       <w:pPr>
-        <w:pStyle w:val="ListParagraph"/>
+        <w:pStyle w:val="PargrafodaLista"/>
         <w:numPr>
           <w:ilvl w:val="0"/>
           <w:numId w:val="2"/>
@@ -1363,27 +1320,19 @@
     </w:p>
     <w:p>
       <w:pPr>
-        <w:pStyle w:val="ListParagraph"/>
+        <w:pStyle w:val="PargrafodaLista"/>
         <w:numPr>
           <w:ilvl w:val="1"/>
           <w:numId w:val="2"/>
         </w:numPr>
       </w:pPr>
       <w:r>
-        <w:t xml:space="preserve">Para i = </w:t>
-      </w:r>
-      <w:proofErr w:type="gramStart"/>
-      <w:r>
-        <w:t>0..</w:t>
-      </w:r>
-      <w:proofErr w:type="gramEnd"/>
-      <w:r>
-        <w:t>2:</w:t>
-      </w:r>
-    </w:p>
-    <w:p>
-      <w:pPr>
-        <w:pStyle w:val="ListParagraph"/>
+        <w:t>Para i = 0..2:</w:t>
+      </w:r>
+    </w:p>
+    <w:p>
+      <w:pPr>
+        <w:pStyle w:val="PargrafodaLista"/>
         <w:numPr>
           <w:ilvl w:val="2"/>
           <w:numId w:val="2"/>
@@ -1403,7 +1352,7 @@
     </w:p>
     <w:p>
       <w:pPr>
-        <w:pStyle w:val="ListParagraph"/>
+        <w:pStyle w:val="PargrafodaLista"/>
         <w:numPr>
           <w:ilvl w:val="3"/>
           <w:numId w:val="2"/>
@@ -1420,7 +1369,7 @@
     </w:p>
     <w:p>
       <w:pPr>
-        <w:pStyle w:val="ListParagraph"/>
+        <w:pStyle w:val="PargrafodaLista"/>
         <w:numPr>
           <w:ilvl w:val="2"/>
           <w:numId w:val="2"/>
@@ -1440,7 +1389,7 @@
     </w:p>
     <w:p>
       <w:pPr>
-        <w:pStyle w:val="ListParagraph"/>
+        <w:pStyle w:val="PargrafodaLista"/>
         <w:numPr>
           <w:ilvl w:val="3"/>
           <w:numId w:val="2"/>
@@ -1549,7 +1498,7 @@
     </w:p>
     <w:p>
       <w:pPr>
-        <w:pStyle w:val="Heading3"/>
+        <w:pStyle w:val="Ttulo3"/>
       </w:pPr>
       <w:r>
         <w:t xml:space="preserve">Determinação da AABB de um </w:t>
@@ -1669,7 +1618,7 @@
     </w:p>
     <w:p>
       <w:pPr>
-        <w:pStyle w:val="Heading3"/>
+        <w:pStyle w:val="Ttulo3"/>
       </w:pPr>
       <w:r>
         <w:t xml:space="preserve">Determinação da posição da AABB relativa ao </w:t>
@@ -1701,7 +1650,7 @@
     </w:p>
     <w:p>
       <w:pPr>
-        <w:pStyle w:val="ListParagraph"/>
+        <w:pStyle w:val="PargrafodaLista"/>
         <w:numPr>
           <w:ilvl w:val="0"/>
           <w:numId w:val="4"/>
@@ -1720,14 +1669,14 @@
       </w:r>
       <w:r>
         <w:rPr>
-          <w:rStyle w:val="FootnoteReference"/>
+          <w:rStyle w:val="Refdenotaderodap"/>
         </w:rPr>
         <w:footnoteReference w:id="1"/>
       </w:r>
     </w:p>
     <w:p>
       <w:pPr>
-        <w:pStyle w:val="ListParagraph"/>
+        <w:pStyle w:val="PargrafodaLista"/>
         <w:numPr>
           <w:ilvl w:val="0"/>
           <w:numId w:val="4"/>
@@ -1742,7 +1691,7 @@
     </w:p>
     <w:p>
       <w:pPr>
-        <w:pStyle w:val="ListParagraph"/>
+        <w:pStyle w:val="PargrafodaLista"/>
         <w:numPr>
           <w:ilvl w:val="1"/>
           <w:numId w:val="4"/>
@@ -1770,7 +1719,7 @@
     </w:p>
     <w:p>
       <w:pPr>
-        <w:pStyle w:val="ListParagraph"/>
+        <w:pStyle w:val="PargrafodaLista"/>
         <w:numPr>
           <w:ilvl w:val="1"/>
           <w:numId w:val="4"/>
@@ -1832,28 +1781,23 @@
       </w:r>
       <w:r>
         <w:rPr>
-          <w:rStyle w:val="FootnoteReference"/>
+          <w:rStyle w:val="Refdenotaderodap"/>
         </w:rPr>
         <w:footnoteReference w:id="2"/>
       </w:r>
     </w:p>
     <w:p>
       <w:pPr>
-        <w:pStyle w:val="ListParagraph"/>
+        <w:pStyle w:val="PargrafodaLista"/>
         <w:numPr>
           <w:ilvl w:val="1"/>
           <w:numId w:val="4"/>
         </w:numPr>
       </w:pPr>
       <w:r>
-        <w:t xml:space="preserve">Se </w:t>
-      </w:r>
-      <w:proofErr w:type="gramStart"/>
-      <w:r>
-        <w:t>distância(</w:t>
-      </w:r>
-      <w:proofErr w:type="spellStart"/>
-      <w:proofErr w:type="gramEnd"/>
+        <w:t>Se distância(</w:t>
+      </w:r>
+      <w:proofErr w:type="spellStart"/>
       <w:r>
         <w:t>Pmin</w:t>
       </w:r>
@@ -1872,7 +1816,7 @@
     </w:p>
     <w:p>
       <w:pPr>
-        <w:pStyle w:val="ListParagraph"/>
+        <w:pStyle w:val="PargrafodaLista"/>
         <w:numPr>
           <w:ilvl w:val="2"/>
           <w:numId w:val="4"/>
@@ -1884,52 +1828,35 @@
     </w:p>
     <w:p>
       <w:pPr>
-        <w:pStyle w:val="ListParagraph"/>
+        <w:pStyle w:val="PargrafodaLista"/>
         <w:numPr>
           <w:ilvl w:val="1"/>
           <w:numId w:val="4"/>
         </w:numPr>
       </w:pPr>
       <w:r>
-        <w:t xml:space="preserve">Senão, se </w:t>
-      </w:r>
-      <w:proofErr w:type="gramStart"/>
-      <w:r>
-        <w:t>distância(</w:t>
-      </w:r>
-      <w:proofErr w:type="spellStart"/>
-      <w:proofErr w:type="gramEnd"/>
+        <w:t>Senão, se distância(</w:t>
+      </w:r>
+      <w:proofErr w:type="spellStart"/>
       <w:r>
         <w:t>Pmin</w:t>
       </w:r>
       <w:proofErr w:type="spellEnd"/>
       <w:r>
-        <w:t>)</w:t>
-      </w:r>
-      <w:r>
-        <w:t xml:space="preserve"> &lt; 0 e </w:t>
-      </w:r>
-      <w:r>
-        <w:t>distância(</w:t>
-      </w:r>
-      <w:proofErr w:type="spellStart"/>
-      <w:r>
-        <w:t>Pm</w:t>
-      </w:r>
-      <w:r>
-        <w:t>ax</w:t>
-      </w:r>
-      <w:proofErr w:type="spellEnd"/>
-      <w:r>
-        <w:t>)</w:t>
-      </w:r>
-      <w:r>
-        <w:t xml:space="preserve"> &gt; 0:</w:t>
-      </w:r>
-    </w:p>
-    <w:p>
-      <w:pPr>
-        <w:pStyle w:val="ListParagraph"/>
+        <w:t>) &lt; 0 e distância(</w:t>
+      </w:r>
+      <w:proofErr w:type="spellStart"/>
+      <w:r>
+        <w:t>Pmax</w:t>
+      </w:r>
+      <w:proofErr w:type="spellEnd"/>
+      <w:r>
+        <w:t>) &gt; 0:</w:t>
+      </w:r>
+    </w:p>
+    <w:p>
+      <w:pPr>
+        <w:pStyle w:val="PargrafodaLista"/>
         <w:numPr>
           <w:ilvl w:val="2"/>
           <w:numId w:val="4"/>
@@ -1946,7 +1873,7 @@
     </w:p>
     <w:p>
       <w:pPr>
-        <w:pStyle w:val="ListParagraph"/>
+        <w:pStyle w:val="PargrafodaLista"/>
         <w:numPr>
           <w:ilvl w:val="0"/>
           <w:numId w:val="4"/>
@@ -1966,7 +1893,7 @@
     </w:p>
     <w:p>
       <w:pPr>
-        <w:pStyle w:val="ListParagraph"/>
+        <w:pStyle w:val="PargrafodaLista"/>
         <w:numPr>
           <w:ilvl w:val="1"/>
           <w:numId w:val="4"/>
@@ -1978,7 +1905,7 @@
     </w:p>
     <w:p>
       <w:pPr>
-        <w:pStyle w:val="ListParagraph"/>
+        <w:pStyle w:val="PargrafodaLista"/>
         <w:numPr>
           <w:ilvl w:val="0"/>
           <w:numId w:val="4"/>
@@ -1990,7 +1917,7 @@
     </w:p>
     <w:p>
       <w:pPr>
-        <w:pStyle w:val="ListParagraph"/>
+        <w:pStyle w:val="PargrafodaLista"/>
         <w:numPr>
           <w:ilvl w:val="1"/>
           <w:numId w:val="4"/>
@@ -2002,15 +1929,7 @@
     </w:p>
     <w:p>
       <w:r>
-        <w:t xml:space="preserve">Somente neste algoritmo percebemos a importância de usarmos uma AABB em vez de uma malha de triângulo para este procedimento: com ela, precisamos testar dois pontos somente, o que faz com que a operação tenha complexidade constante </w:t>
-      </w:r>
-      <w:proofErr w:type="gramStart"/>
-      <w:r>
-        <w:t>O(</w:t>
-      </w:r>
-      <w:proofErr w:type="gramEnd"/>
-      <w:r>
-        <w:t xml:space="preserve">1). Se não usássemos simplificação alguma da geometria, seria necessário testar cada vértice, o que faria com que a operação tivesse custo linear no número de vértices [O(n)] e, nesse caso, provavelmente seria mais rápido simplesmente </w:t>
+        <w:t xml:space="preserve">Somente neste algoritmo percebemos a importância de usarmos uma AABB em vez de uma malha de triângulo para este procedimento: com ela, precisamos testar dois pontos somente, o que faz com que a operação tenha complexidade constante O(1). Se não usássemos simplificação alguma da geometria, seria necessário testar cada vértice, o que faria com que a operação tivesse custo linear no número de vértices [O(n)] e, nesse caso, provavelmente seria mais rápido simplesmente </w:t>
       </w:r>
       <w:proofErr w:type="spellStart"/>
       <w:r>
@@ -2023,7 +1942,7 @@
     </w:p>
     <w:p>
       <w:pPr>
-        <w:pStyle w:val="Heading1"/>
+        <w:pStyle w:val="Ttulo1"/>
       </w:pPr>
       <w:proofErr w:type="spellStart"/>
       <w:r>
@@ -2042,7 +1961,6 @@
         <w:t xml:space="preserve"> Volume </w:t>
       </w:r>
       <w:proofErr w:type="spellStart"/>
-      <w:proofErr w:type="gramStart"/>
       <w:r>
         <w:rPr>
           <w:i/>
@@ -2052,11 +1970,7 @@
       </w:r>
       <w:proofErr w:type="spellEnd"/>
       <w:r>
-        <w:t>(</w:t>
-      </w:r>
-      <w:proofErr w:type="gramEnd"/>
-      <w:r>
-        <w:t>BVH)</w:t>
+        <w:t>(BVH)</w:t>
       </w:r>
     </w:p>
     <w:p>
@@ -2119,7 +2033,7 @@
     </w:p>
     <w:p>
       <w:pPr>
-        <w:pStyle w:val="Heading3"/>
+        <w:pStyle w:val="Ttulo3"/>
       </w:pPr>
       <w:r>
         <w:t>Renderização da BVH</w:t>
@@ -2176,7 +2090,7 @@
     </w:p>
     <w:p>
       <w:pPr>
-        <w:pStyle w:val="ListParagraph"/>
+        <w:pStyle w:val="PargrafodaLista"/>
         <w:numPr>
           <w:ilvl w:val="0"/>
           <w:numId w:val="5"/>
@@ -2196,7 +2110,7 @@
     </w:p>
     <w:p>
       <w:pPr>
-        <w:pStyle w:val="ListParagraph"/>
+        <w:pStyle w:val="PargrafodaLista"/>
         <w:numPr>
           <w:ilvl w:val="1"/>
           <w:numId w:val="5"/>
@@ -2212,7 +2126,7 @@
     </w:p>
     <w:p>
       <w:pPr>
-        <w:pStyle w:val="ListParagraph"/>
+        <w:pStyle w:val="PargrafodaLista"/>
         <w:numPr>
           <w:ilvl w:val="2"/>
           <w:numId w:val="5"/>
@@ -2237,7 +2151,7 @@
     </w:p>
     <w:p>
       <w:pPr>
-        <w:pStyle w:val="ListParagraph"/>
+        <w:pStyle w:val="PargrafodaLista"/>
         <w:numPr>
           <w:ilvl w:val="2"/>
           <w:numId w:val="5"/>
@@ -2262,7 +2176,7 @@
     </w:p>
     <w:p>
       <w:pPr>
-        <w:pStyle w:val="ListParagraph"/>
+        <w:pStyle w:val="PargrafodaLista"/>
         <w:numPr>
           <w:ilvl w:val="1"/>
           <w:numId w:val="5"/>
@@ -2274,7 +2188,7 @@
     </w:p>
     <w:p>
       <w:pPr>
-        <w:pStyle w:val="ListParagraph"/>
+        <w:pStyle w:val="PargrafodaLista"/>
         <w:numPr>
           <w:ilvl w:val="2"/>
           <w:numId w:val="5"/>
@@ -2286,7 +2200,7 @@
     </w:p>
     <w:p>
       <w:pPr>
-        <w:pStyle w:val="ListParagraph"/>
+        <w:pStyle w:val="PargrafodaLista"/>
         <w:numPr>
           <w:ilvl w:val="1"/>
           <w:numId w:val="5"/>
@@ -2298,7 +2212,7 @@
     </w:p>
     <w:p>
       <w:pPr>
-        <w:pStyle w:val="ListParagraph"/>
+        <w:pStyle w:val="PargrafodaLista"/>
         <w:numPr>
           <w:ilvl w:val="2"/>
           <w:numId w:val="5"/>
@@ -2310,10 +2224,7 @@
       </w:r>
       <w:proofErr w:type="spellEnd"/>
       <w:r>
-        <w:t xml:space="preserve"> o próprio nó, </w:t>
-      </w:r>
-      <w:r>
-        <w:t>se for uma folha (</w:t>
+        <w:t xml:space="preserve"> o próprio nó, se for uma folha (</w:t>
       </w:r>
       <w:proofErr w:type="spellStart"/>
       <w:r>
@@ -2326,7 +2237,7 @@
     </w:p>
     <w:p>
       <w:pPr>
-        <w:pStyle w:val="ListParagraph"/>
+        <w:pStyle w:val="PargrafodaLista"/>
         <w:numPr>
           <w:ilvl w:val="2"/>
           <w:numId w:val="5"/>
@@ -2350,15 +2261,7 @@
     </w:p>
     <w:p>
       <w:r>
-        <w:t xml:space="preserve">Dessa maneira, o número de checagens necessárias cai drasticamente. Por exemplo, </w:t>
-      </w:r>
-      <w:proofErr w:type="gramStart"/>
-      <w:r>
-        <w:t>nas situação</w:t>
-      </w:r>
-      <w:proofErr w:type="gramEnd"/>
-      <w:r>
-        <w:t xml:space="preserve"> do nó raiz estar totalmente fora ou totalmente dentro do </w:t>
+        <w:t xml:space="preserve">Dessa maneira, o número de checagens necessárias cai drasticamente. Por exemplo, nas situação do nó raiz estar totalmente fora ou totalmente dentro do </w:t>
       </w:r>
       <w:proofErr w:type="spellStart"/>
       <w:r>
@@ -2368,10 +2271,29 @@
       <w:r>
         <w:t>, realizamos a checagem somente uma vez.</w:t>
       </w:r>
-    </w:p>
-    <w:p>
-      <w:r>
-        <w:t>Na minha implementação, é possível ter uma noção da quantidade de checagens realizadas apertando a tecla ‘0’ e vendo o arquivo out.txt, usado para debug. Ele registra todo o caminho percorrido até as folhas da árvore, onde 0 indica DENTRO, 1 indica FORA, e 2 indica INTERCEPTA. É importante frisar que, para este debug, a árvore é percorrida sempre até o final</w:t>
+      <w:r>
+        <w:t xml:space="preserve"> De forma geral, em vez de eliminarmos somente um objeto por checagem, podemos eliminar até 2^(</w:t>
+      </w:r>
+      <w:proofErr w:type="spellStart"/>
+      <w:r>
+        <w:t>n-i</w:t>
+      </w:r>
+      <w:proofErr w:type="spellEnd"/>
+      <w:r>
+        <w:t>) – 1, onde n é a profundidade máxima da árvore e i é o andar atual. Além disso, foi implementado uma otimização que aproveita a esperada coerência temporal dos objetos. Quando um objeto é eliminado por um plano, este plano ganha a prioridade para as próximas checagens sobre este mesmo objeto. Isso acelera significativamente a renderização quando não a cena permanece estática por qualquer período de tempo.</w:t>
+      </w:r>
+    </w:p>
+    <w:p>
+      <w:pPr>
+        <w:rPr>
+          <w:noProof/>
+        </w:rPr>
+      </w:pPr>
+      <w:r>
+        <w:t>Vale notar que</w:t>
+      </w:r>
+      <w:r>
+        <w:t xml:space="preserve"> é possível ter uma noção da quantidade de checagens realizadas apertando a tecla ‘0’ e vendo o arquivo out.txt, usado para debug. Ele registra todo o caminho percorrido até as folhas da árvore, onde 0 indica DENTRO, 1 indica FORA, e 2 indica INTERCEPTA. É importante frisar que, para este debug, a árvore é percorrida sempre até o final</w:t>
       </w:r>
       <w:r>
         <w:t xml:space="preserve"> e as checagens são realizadas para cada nó, </w:t>
@@ -2381,9 +2303,184 @@
       </w:r>
       <w:r>
         <w:t>na a renderização normal, onde só são realizadas checagens extras se o nó corrente resultou em INTERCEPTA.</w:t>
+      </w:r>
+      <w:r>
+        <w:rPr>
+          <w:noProof/>
+        </w:rPr>
+        <w:t xml:space="preserve"> </w:t>
+      </w:r>
+      <w:r>
+        <w:rPr>
+          <w:noProof/>
+        </w:rPr>
+        <w:drawing>
+          <wp:inline distT="0" distB="0" distL="0" distR="0" wp14:anchorId="0AF13894" wp14:editId="63A623C0">
+            <wp:extent cx="5400040" cy="3568700"/>
+            <wp:effectExtent l="0" t="0" r="0" b="0"/>
+            <wp:docPr id="5" name="Imagem 5"/>
+            <wp:cNvGraphicFramePr>
+              <a:graphicFrameLocks xmlns:a="http://schemas.openxmlformats.org/drawingml/2006/main" noChangeAspect="1"/>
+            </wp:cNvGraphicFramePr>
+            <a:graphic xmlns:a="http://schemas.openxmlformats.org/drawingml/2006/main">
+              <a:graphicData uri="http://schemas.openxmlformats.org/drawingml/2006/picture">
+                <pic:pic xmlns:pic="http://schemas.openxmlformats.org/drawingml/2006/picture">
+                  <pic:nvPicPr>
+                    <pic:cNvPr id="1" name=""/>
+                    <pic:cNvPicPr/>
+                  </pic:nvPicPr>
+                  <pic:blipFill>
+                    <a:blip r:embed="rId10"/>
+                    <a:stretch>
+                      <a:fillRect/>
+                    </a:stretch>
+                  </pic:blipFill>
+                  <pic:spPr>
+                    <a:xfrm>
+                      <a:off x="0" y="0"/>
+                      <a:ext cx="5400040" cy="3568700"/>
+                    </a:xfrm>
+                    <a:prstGeom prst="rect">
+                      <a:avLst/>
+                    </a:prstGeom>
+                  </pic:spPr>
+                </pic:pic>
+              </a:graphicData>
+            </a:graphic>
+          </wp:inline>
+        </w:drawing>
+      </w:r>
+    </w:p>
+    <w:p>
+      <w:pPr>
+        <w:tabs>
+          <w:tab w:val="left" w:pos="1380"/>
+        </w:tabs>
+      </w:pPr>
+      <w:r>
+        <w:tab/>
+        <w:t>Somente 126 / 216 objetos são passados à GPU para renderização</w:t>
+      </w:r>
+    </w:p>
+    <w:p>
+      <w:pPr>
+        <w:pStyle w:val="Ttulo1"/>
+      </w:pPr>
+      <w:r>
+        <w:lastRenderedPageBreak/>
+        <w:t>Resultados</w:t>
+      </w:r>
+    </w:p>
+    <w:p>
+      <w:r>
+        <w:rPr>
+          <w:noProof/>
+        </w:rPr>
+        <w:drawing>
+          <wp:inline distT="0" distB="0" distL="0" distR="0" wp14:anchorId="09F94D55" wp14:editId="5E38FC5E">
+            <wp:extent cx="5257800" cy="4191000"/>
+            <wp:effectExtent l="0" t="0" r="0" b="0"/>
+            <wp:docPr id="4" name="Imagem 4"/>
+            <wp:cNvGraphicFramePr>
+              <a:graphicFrameLocks xmlns:a="http://schemas.openxmlformats.org/drawingml/2006/main" noChangeAspect="1"/>
+            </wp:cNvGraphicFramePr>
+            <a:graphic xmlns:a="http://schemas.openxmlformats.org/drawingml/2006/main">
+              <a:graphicData uri="http://schemas.openxmlformats.org/drawingml/2006/picture">
+                <pic:pic xmlns:pic="http://schemas.openxmlformats.org/drawingml/2006/picture">
+                  <pic:nvPicPr>
+                    <pic:cNvPr id="0" name="Picture 1"/>
+                    <pic:cNvPicPr>
+                      <a:picLocks noChangeAspect="1" noChangeArrowheads="1"/>
+                    </pic:cNvPicPr>
+                  </pic:nvPicPr>
+                  <pic:blipFill>
+                    <a:blip r:embed="rId11">
+                      <a:extLst>
+                        <a:ext uri="{28A0092B-C50C-407E-A947-70E740481C1C}">
+                          <a14:useLocalDpi xmlns:a14="http://schemas.microsoft.com/office/drawing/2010/main" val="0"/>
+                        </a:ext>
+                      </a:extLst>
+                    </a:blip>
+                    <a:srcRect/>
+                    <a:stretch>
+                      <a:fillRect/>
+                    </a:stretch>
+                  </pic:blipFill>
+                  <pic:spPr bwMode="auto">
+                    <a:xfrm>
+                      <a:off x="0" y="0"/>
+                      <a:ext cx="5257800" cy="4191000"/>
+                    </a:xfrm>
+                    <a:prstGeom prst="rect">
+                      <a:avLst/>
+                    </a:prstGeom>
+                    <a:noFill/>
+                    <a:ln>
+                      <a:noFill/>
+                    </a:ln>
+                  </pic:spPr>
+                </pic:pic>
+              </a:graphicData>
+            </a:graphic>
+          </wp:inline>
+        </w:drawing>
+      </w:r>
+    </w:p>
+    <w:p>
+      <w:pPr>
+        <w:tabs>
+          <w:tab w:val="left" w:pos="1080"/>
+        </w:tabs>
+      </w:pPr>
+      <w:r>
+        <w:t xml:space="preserve">No exemplo desta cena, podemos ver casos em que o algoritmo está funcionando bem, e casos em que ainda deveriam ser feitas melhorias. Nos dois primeiros, vemos uma grande diferença de tempo entre </w:t>
+      </w:r>
+      <w:proofErr w:type="spellStart"/>
+      <w:r>
+        <w:t>renderizar</w:t>
+      </w:r>
+      <w:proofErr w:type="spellEnd"/>
+      <w:r>
+        <w:t xml:space="preserve"> todos os objetos e </w:t>
+      </w:r>
+      <w:proofErr w:type="spellStart"/>
+      <w:r>
+        <w:t>renderizar</w:t>
+      </w:r>
+      <w:proofErr w:type="spellEnd"/>
+      <w:r>
+        <w:t xml:space="preserve"> nenhum. Nesse caso, todos os objetos estavam confortavelmente dentro</w:t>
+      </w:r>
+      <w:r>
+        <w:t>/fora</w:t>
+      </w:r>
+      <w:r>
+        <w:t xml:space="preserve"> do </w:t>
+      </w:r>
+      <w:proofErr w:type="spellStart"/>
+      <w:r>
+        <w:t>frustum</w:t>
+      </w:r>
+      <w:proofErr w:type="spellEnd"/>
+      <w:r>
+        <w:t xml:space="preserve">, e era gasto pouco tempo com a checagem de visibilidade. Já nos demais casos, vemos claramente como, em casos intermediários, gasta-se muito tempo com a checagem, e poderia ser melhor simplesmente </w:t>
+      </w:r>
+      <w:proofErr w:type="spellStart"/>
+      <w:r>
+        <w:t>renderizar</w:t>
+      </w:r>
+      <w:proofErr w:type="spellEnd"/>
+      <w:r>
+        <w:t xml:space="preserve"> todos os objetos da cena. Proponho duas melhorias: repensar a construção da árvore de hierarquia, procurando dividir espacialmente os objetos de forma melhor, e possivelmente fazendo ela ser uma árvore não binária; e implementar flags </w:t>
+      </w:r>
+      <w:r>
+        <w:t xml:space="preserve">para </w:t>
       </w:r>
       <w:bookmarkStart w:id="0" w:name="_GoBack"/>
       <w:bookmarkEnd w:id="0"/>
+      <w:r>
+        <w:t>descartar, nos nós filhos, checagens contra planos que já tenham sido marcados como DENTRO nos nós pais.</w:t>
+      </w:r>
     </w:p>
     <w:sectPr>
       <w:pgSz w:w="11906" w:h="16838"/>
@@ -2445,11 +2542,11 @@
   <w:footnote w:id="1">
     <w:p>
       <w:pPr>
-        <w:pStyle w:val="FootnoteText"/>
-      </w:pPr>
-      <w:r>
-        <w:rPr>
-          <w:rStyle w:val="FootnoteReference"/>
+        <w:pStyle w:val="Textodenotaderodap"/>
+      </w:pPr>
+      <w:r>
+        <w:rPr>
+          <w:rStyle w:val="Refdenotaderodap"/>
         </w:rPr>
         <w:footnoteRef/>
       </w:r>
@@ -2477,11 +2574,11 @@
   <w:footnote w:id="2">
     <w:p>
       <w:pPr>
-        <w:pStyle w:val="FootnoteText"/>
-      </w:pPr>
-      <w:r>
-        <w:rPr>
-          <w:rStyle w:val="FootnoteReference"/>
+        <w:pStyle w:val="Textodenotaderodap"/>
+      </w:pPr>
+      <w:r>
+        <w:rPr>
+          <w:rStyle w:val="Refdenotaderodap"/>
         </w:rPr>
         <w:footnoteRef/>
       </w:r>
@@ -3345,11 +3442,11 @@
     <w:name w:val="Normal"/>
     <w:qFormat/>
   </w:style>
-  <w:style w:type="paragraph" w:styleId="Heading1">
+  <w:style w:type="paragraph" w:styleId="Ttulo1">
     <w:name w:val="heading 1"/>
     <w:basedOn w:val="Normal"/>
     <w:next w:val="Normal"/>
-    <w:link w:val="Heading1Char"/>
+    <w:link w:val="Ttulo1Char"/>
     <w:uiPriority w:val="9"/>
     <w:qFormat/>
     <w:rsid w:val="00EB0808"/>
@@ -3366,11 +3463,11 @@
       <w:szCs w:val="32"/>
     </w:rPr>
   </w:style>
-  <w:style w:type="paragraph" w:styleId="Heading2">
+  <w:style w:type="paragraph" w:styleId="Ttulo2">
     <w:name w:val="heading 2"/>
     <w:basedOn w:val="Normal"/>
     <w:next w:val="Normal"/>
-    <w:link w:val="Heading2Char"/>
+    <w:link w:val="Ttulo2Char"/>
     <w:uiPriority w:val="9"/>
     <w:unhideWhenUsed/>
     <w:qFormat/>
@@ -3388,11 +3485,11 @@
       <w:szCs w:val="26"/>
     </w:rPr>
   </w:style>
-  <w:style w:type="paragraph" w:styleId="Heading3">
+  <w:style w:type="paragraph" w:styleId="Ttulo3">
     <w:name w:val="heading 3"/>
     <w:basedOn w:val="Normal"/>
     <w:next w:val="Normal"/>
-    <w:link w:val="Heading3Char"/>
+    <w:link w:val="Ttulo3Char"/>
     <w:uiPriority w:val="9"/>
     <w:unhideWhenUsed/>
     <w:qFormat/>
@@ -3410,13 +3507,13 @@
       <w:szCs w:val="24"/>
     </w:rPr>
   </w:style>
-  <w:style w:type="character" w:default="1" w:styleId="DefaultParagraphFont">
+  <w:style w:type="character" w:default="1" w:styleId="Fontepargpadro">
     <w:name w:val="Default Paragraph Font"/>
     <w:uiPriority w:val="1"/>
     <w:semiHidden/>
     <w:unhideWhenUsed/>
   </w:style>
-  <w:style w:type="table" w:default="1" w:styleId="TableNormal">
+  <w:style w:type="table" w:default="1" w:styleId="Tabelanormal">
     <w:name w:val="Normal Table"/>
     <w:uiPriority w:val="99"/>
     <w:semiHidden/>
@@ -3431,17 +3528,17 @@
       </w:tblCellMar>
     </w:tblPr>
   </w:style>
-  <w:style w:type="numbering" w:default="1" w:styleId="NoList">
+  <w:style w:type="numbering" w:default="1" w:styleId="Semlista">
     <w:name w:val="No List"/>
     <w:uiPriority w:val="99"/>
     <w:semiHidden/>
     <w:unhideWhenUsed/>
   </w:style>
-  <w:style w:type="paragraph" w:styleId="Title">
+  <w:style w:type="paragraph" w:styleId="Ttulo">
     <w:name w:val="Title"/>
     <w:basedOn w:val="Normal"/>
     <w:next w:val="Normal"/>
-    <w:link w:val="TitleChar"/>
+    <w:link w:val="TtuloChar"/>
     <w:uiPriority w:val="10"/>
     <w:qFormat/>
     <w:rsid w:val="00EB0808"/>
@@ -3457,10 +3554,10 @@
       <w:szCs w:val="56"/>
     </w:rPr>
   </w:style>
-  <w:style w:type="character" w:customStyle="1" w:styleId="TitleChar">
-    <w:name w:val="Title Char"/>
-    <w:basedOn w:val="DefaultParagraphFont"/>
-    <w:link w:val="Title"/>
+  <w:style w:type="character" w:customStyle="1" w:styleId="TtuloChar">
+    <w:name w:val="Título Char"/>
+    <w:basedOn w:val="Fontepargpadro"/>
+    <w:link w:val="Ttulo"/>
     <w:uiPriority w:val="10"/>
     <w:rsid w:val="00EB0808"/>
     <w:rPr>
@@ -3471,11 +3568,11 @@
       <w:szCs w:val="56"/>
     </w:rPr>
   </w:style>
-  <w:style w:type="paragraph" w:styleId="Subtitle">
+  <w:style w:type="paragraph" w:styleId="Subttulo">
     <w:name w:val="Subtitle"/>
     <w:basedOn w:val="Normal"/>
     <w:next w:val="Normal"/>
-    <w:link w:val="SubtitleChar"/>
+    <w:link w:val="SubttuloChar"/>
     <w:uiPriority w:val="11"/>
     <w:qFormat/>
     <w:rsid w:val="00EB0808"/>
@@ -3490,10 +3587,10 @@
       <w:spacing w:val="15"/>
     </w:rPr>
   </w:style>
-  <w:style w:type="character" w:customStyle="1" w:styleId="SubtitleChar">
-    <w:name w:val="Subtitle Char"/>
-    <w:basedOn w:val="DefaultParagraphFont"/>
-    <w:link w:val="Subtitle"/>
+  <w:style w:type="character" w:customStyle="1" w:styleId="SubttuloChar">
+    <w:name w:val="Subtítulo Char"/>
+    <w:basedOn w:val="Fontepargpadro"/>
+    <w:link w:val="Subttulo"/>
     <w:uiPriority w:val="11"/>
     <w:rsid w:val="00EB0808"/>
     <w:rPr>
@@ -3502,10 +3599,10 @@
       <w:spacing w:val="15"/>
     </w:rPr>
   </w:style>
-  <w:style w:type="character" w:customStyle="1" w:styleId="Heading1Char">
-    <w:name w:val="Heading 1 Char"/>
-    <w:basedOn w:val="DefaultParagraphFont"/>
-    <w:link w:val="Heading1"/>
+  <w:style w:type="character" w:customStyle="1" w:styleId="Ttulo1Char">
+    <w:name w:val="Título 1 Char"/>
+    <w:basedOn w:val="Fontepargpadro"/>
+    <w:link w:val="Ttulo1"/>
     <w:uiPriority w:val="9"/>
     <w:rsid w:val="00EB0808"/>
     <w:rPr>
@@ -3515,7 +3612,7 @@
       <w:szCs w:val="32"/>
     </w:rPr>
   </w:style>
-  <w:style w:type="paragraph" w:styleId="ListParagraph">
+  <w:style w:type="paragraph" w:styleId="PargrafodaLista">
     <w:name w:val="List Paragraph"/>
     <w:basedOn w:val="Normal"/>
     <w:uiPriority w:val="34"/>
@@ -3526,10 +3623,10 @@
       <w:contextualSpacing/>
     </w:pPr>
   </w:style>
-  <w:style w:type="character" w:customStyle="1" w:styleId="Heading2Char">
-    <w:name w:val="Heading 2 Char"/>
-    <w:basedOn w:val="DefaultParagraphFont"/>
-    <w:link w:val="Heading2"/>
+  <w:style w:type="character" w:customStyle="1" w:styleId="Ttulo2Char">
+    <w:name w:val="Título 2 Char"/>
+    <w:basedOn w:val="Fontepargpadro"/>
+    <w:link w:val="Ttulo2"/>
     <w:uiPriority w:val="9"/>
     <w:rsid w:val="0025609F"/>
     <w:rPr>
@@ -3539,10 +3636,10 @@
       <w:szCs w:val="26"/>
     </w:rPr>
   </w:style>
-  <w:style w:type="character" w:customStyle="1" w:styleId="Heading3Char">
-    <w:name w:val="Heading 3 Char"/>
-    <w:basedOn w:val="DefaultParagraphFont"/>
-    <w:link w:val="Heading3"/>
+  <w:style w:type="character" w:customStyle="1" w:styleId="Ttulo3Char">
+    <w:name w:val="Título 3 Char"/>
+    <w:basedOn w:val="Fontepargpadro"/>
+    <w:link w:val="Ttulo3"/>
     <w:uiPriority w:val="9"/>
     <w:rsid w:val="0025609F"/>
     <w:rPr>
@@ -3552,10 +3649,10 @@
       <w:szCs w:val="24"/>
     </w:rPr>
   </w:style>
-  <w:style w:type="paragraph" w:styleId="Header">
+  <w:style w:type="paragraph" w:styleId="Cabealho">
     <w:name w:val="header"/>
     <w:basedOn w:val="Normal"/>
-    <w:link w:val="HeaderChar"/>
+    <w:link w:val="CabealhoChar"/>
     <w:uiPriority w:val="99"/>
     <w:unhideWhenUsed/>
     <w:rsid w:val="009F4063"/>
@@ -3567,17 +3664,17 @@
       <w:spacing w:after="0" w:line="240" w:lineRule="auto"/>
     </w:pPr>
   </w:style>
-  <w:style w:type="character" w:customStyle="1" w:styleId="HeaderChar">
-    <w:name w:val="Header Char"/>
-    <w:basedOn w:val="DefaultParagraphFont"/>
-    <w:link w:val="Header"/>
+  <w:style w:type="character" w:customStyle="1" w:styleId="CabealhoChar">
+    <w:name w:val="Cabeçalho Char"/>
+    <w:basedOn w:val="Fontepargpadro"/>
+    <w:link w:val="Cabealho"/>
     <w:uiPriority w:val="99"/>
     <w:rsid w:val="009F4063"/>
   </w:style>
-  <w:style w:type="paragraph" w:styleId="Footer">
+  <w:style w:type="paragraph" w:styleId="Rodap">
     <w:name w:val="footer"/>
     <w:basedOn w:val="Normal"/>
-    <w:link w:val="FooterChar"/>
+    <w:link w:val="RodapChar"/>
     <w:uiPriority w:val="99"/>
     <w:unhideWhenUsed/>
     <w:rsid w:val="009F4063"/>
@@ -3589,17 +3686,17 @@
       <w:spacing w:after="0" w:line="240" w:lineRule="auto"/>
     </w:pPr>
   </w:style>
-  <w:style w:type="character" w:customStyle="1" w:styleId="FooterChar">
-    <w:name w:val="Footer Char"/>
-    <w:basedOn w:val="DefaultParagraphFont"/>
-    <w:link w:val="Footer"/>
+  <w:style w:type="character" w:customStyle="1" w:styleId="RodapChar">
+    <w:name w:val="Rodapé Char"/>
+    <w:basedOn w:val="Fontepargpadro"/>
+    <w:link w:val="Rodap"/>
     <w:uiPriority w:val="99"/>
     <w:rsid w:val="009F4063"/>
   </w:style>
-  <w:style w:type="paragraph" w:styleId="FootnoteText">
+  <w:style w:type="paragraph" w:styleId="Textodenotaderodap">
     <w:name w:val="footnote text"/>
     <w:basedOn w:val="Normal"/>
-    <w:link w:val="FootnoteTextChar"/>
+    <w:link w:val="TextodenotaderodapChar"/>
     <w:uiPriority w:val="99"/>
     <w:semiHidden/>
     <w:unhideWhenUsed/>
@@ -3612,10 +3709,10 @@
       <w:szCs w:val="20"/>
     </w:rPr>
   </w:style>
-  <w:style w:type="character" w:customStyle="1" w:styleId="FootnoteTextChar">
-    <w:name w:val="Footnote Text Char"/>
-    <w:basedOn w:val="DefaultParagraphFont"/>
-    <w:link w:val="FootnoteText"/>
+  <w:style w:type="character" w:customStyle="1" w:styleId="TextodenotaderodapChar">
+    <w:name w:val="Texto de nota de rodapé Char"/>
+    <w:basedOn w:val="Fontepargpadro"/>
+    <w:link w:val="Textodenotaderodap"/>
     <w:uiPriority w:val="99"/>
     <w:semiHidden/>
     <w:rsid w:val="009F4063"/>
@@ -3624,9 +3721,9 @@
       <w:szCs w:val="20"/>
     </w:rPr>
   </w:style>
-  <w:style w:type="character" w:styleId="FootnoteReference">
+  <w:style w:type="character" w:styleId="Refdenotaderodap">
     <w:name w:val="footnote reference"/>
-    <w:basedOn w:val="DefaultParagraphFont"/>
+    <w:basedOn w:val="Fontepargpadro"/>
     <w:uiPriority w:val="99"/>
     <w:semiHidden/>
     <w:unhideWhenUsed/>
@@ -3904,7 +4001,7 @@
 </file>
 
 <file path=customXml/itemProps1.xml><?xml version="1.0" encoding="utf-8"?>
-<ds:datastoreItem xmlns:ds="http://schemas.openxmlformats.org/officeDocument/2006/customXml" ds:itemID="{BF138D29-363D-418E-85A9-A4A980BE31E2}">
+<ds:datastoreItem xmlns:ds="http://schemas.openxmlformats.org/officeDocument/2006/customXml" ds:itemID="{3D13333D-1E68-42F2-9986-626D5D610EE6}">
   <ds:schemaRefs>
     <ds:schemaRef ds:uri="http://schemas.openxmlformats.org/officeDocument/2006/bibliography"/>
   </ds:schemaRefs>

</xml_diff>